<commit_message>
fix bug in httprequestor
</commit_message>
<xml_diff>
--- a/doc/爱看服务端接口文档v2.docx
+++ b/doc/爱看服务端接口文档v2.docx
@@ -1,6 +1,6 @@
 
 <file path=word/document.xml><?xml version="1.0" encoding="utf-8"?>
-<w:document xmlns:wpc="http://schemas.microsoft.com/office/word/2010/wordprocessingCanvas" xmlns:mc="http://schemas.openxmlformats.org/markup-compatibility/2006" xmlns:o="urn:schemas-microsoft-com:office:office" xmlns:r="http://schemas.openxmlformats.org/officeDocument/2006/relationships" xmlns:m="http://schemas.openxmlformats.org/officeDocument/2006/math" xmlns:v="urn:schemas-microsoft-com:vml" xmlns:wp14="http://schemas.microsoft.com/office/word/2010/wordprocessingDrawing" xmlns:wp="http://schemas.openxmlformats.org/drawingml/2006/wordprocessingDrawing" xmlns:w10="urn:schemas-microsoft-com:office:word" xmlns:w="http://schemas.openxmlformats.org/wordprocessingml/2006/main" xmlns:w14="http://schemas.microsoft.com/office/word/2010/wordml" xmlns:wpg="http://schemas.microsoft.com/office/word/2010/wordprocessingGroup" xmlns:wpi="http://schemas.microsoft.com/office/word/2010/wordprocessingInk" xmlns:wne="http://schemas.microsoft.com/office/word/2006/wordml" xmlns:wps="http://schemas.microsoft.com/office/word/2010/wordprocessingShape" mc:Ignorable="w14 wp14">
+<w:document xmlns:ve="http://schemas.openxmlformats.org/markup-compatibility/2006" xmlns:o="urn:schemas-microsoft-com:office:office" xmlns:r="http://schemas.openxmlformats.org/officeDocument/2006/relationships" xmlns:m="http://schemas.openxmlformats.org/officeDocument/2006/math" xmlns:v="urn:schemas-microsoft-com:vml" xmlns:wp="http://schemas.openxmlformats.org/drawingml/2006/wordprocessingDrawing" xmlns:w10="urn:schemas-microsoft-com:office:word" xmlns:w="http://schemas.openxmlformats.org/wordprocessingml/2006/main" xmlns:wne="http://schemas.microsoft.com/office/word/2006/wordml">
   <w:body>
     <w:tbl>
       <w:tblPr>
@@ -14,7 +14,7 @@
           <w:insideH w:val="single" w:sz="4" w:space="0" w:color="auto"/>
           <w:insideV w:val="single" w:sz="4" w:space="0" w:color="auto"/>
         </w:tblBorders>
-        <w:tblLook w:val="0000" w:firstRow="0" w:lastRow="0" w:firstColumn="0" w:lastColumn="0" w:noHBand="0" w:noVBand="0"/>
+        <w:tblLook w:val="0000"/>
       </w:tblPr>
       <w:tblGrid>
         <w:gridCol w:w="1078"/>
@@ -1230,7 +1230,7 @@
           <w:insideH w:val="single" w:sz="4" w:space="0" w:color="auto"/>
           <w:insideV w:val="single" w:sz="4" w:space="0" w:color="auto"/>
         </w:tblBorders>
-        <w:tblLook w:val="0000" w:firstRow="0" w:lastRow="0" w:firstColumn="0" w:lastColumn="0" w:noHBand="0" w:noVBand="0"/>
+        <w:tblLook w:val="0000"/>
       </w:tblPr>
       <w:tblGrid>
         <w:gridCol w:w="1073"/>
@@ -2667,7 +2667,7 @@
         <w:tblStyle w:val="a6"/>
         <w:tblW w:w="0" w:type="auto"/>
         <w:tblLayout w:type="fixed"/>
-        <w:tblLook w:val="04A0" w:firstRow="1" w:lastRow="0" w:firstColumn="1" w:lastColumn="0" w:noHBand="0" w:noVBand="1"/>
+        <w:tblLook w:val="04A0"/>
       </w:tblPr>
       <w:tblGrid>
         <w:gridCol w:w="1242"/>
@@ -4011,15 +4011,16 @@
         <w:tblStyle w:val="a6"/>
         <w:tblW w:w="0" w:type="auto"/>
         <w:tblLayout w:type="fixed"/>
-        <w:tblLook w:val="04A0" w:firstRow="1" w:lastRow="0" w:firstColumn="1" w:lastColumn="0" w:noHBand="0" w:noVBand="1"/>
+        <w:tblLook w:val="04A0"/>
       </w:tblPr>
       <w:tblGrid>
         <w:gridCol w:w="1242"/>
         <w:gridCol w:w="908"/>
-        <w:gridCol w:w="226"/>
-        <w:gridCol w:w="709"/>
+        <w:gridCol w:w="510"/>
+        <w:gridCol w:w="425"/>
         <w:gridCol w:w="284"/>
-        <w:gridCol w:w="567"/>
+        <w:gridCol w:w="283"/>
+        <w:gridCol w:w="284"/>
         <w:gridCol w:w="4586"/>
       </w:tblGrid>
       <w:tr>
@@ -4046,7 +4047,7 @@
         <w:tc>
           <w:tcPr>
             <w:tcW w:w="7280" w:type="dxa"/>
-            <w:gridSpan w:val="6"/>
+            <w:gridSpan w:val="7"/>
             <w:shd w:val="clear" w:color="auto" w:fill="4F81BD" w:themeFill="accent1"/>
           </w:tcPr>
           <w:p>
@@ -4124,7 +4125,7 @@
         <w:tc>
           <w:tcPr>
             <w:tcW w:w="5153" w:type="dxa"/>
-            <w:gridSpan w:val="2"/>
+            <w:gridSpan w:val="3"/>
           </w:tcPr>
           <w:p>
             <w:pPr>
@@ -4184,7 +4185,7 @@
         <w:tc>
           <w:tcPr>
             <w:tcW w:w="7280" w:type="dxa"/>
-            <w:gridSpan w:val="6"/>
+            <w:gridSpan w:val="7"/>
           </w:tcPr>
           <w:p>
             <w:r>
@@ -4218,7 +4219,7 @@
         </w:tc>
         <w:tc>
           <w:tcPr>
-            <w:tcW w:w="1134" w:type="dxa"/>
+            <w:tcW w:w="1418" w:type="dxa"/>
             <w:gridSpan w:val="2"/>
             <w:shd w:val="clear" w:color="auto" w:fill="4F81BD" w:themeFill="accent1"/>
           </w:tcPr>
@@ -4239,8 +4240,8 @@
         </w:tc>
         <w:tc>
           <w:tcPr>
-            <w:tcW w:w="993" w:type="dxa"/>
-            <w:gridSpan w:val="2"/>
+            <w:tcW w:w="992" w:type="dxa"/>
+            <w:gridSpan w:val="3"/>
             <w:shd w:val="clear" w:color="auto" w:fill="4F81BD" w:themeFill="accent1"/>
           </w:tcPr>
           <w:p>
@@ -4260,7 +4261,7 @@
         </w:tc>
         <w:tc>
           <w:tcPr>
-            <w:tcW w:w="5153" w:type="dxa"/>
+            <w:tcW w:w="4870" w:type="dxa"/>
             <w:gridSpan w:val="2"/>
             <w:shd w:val="clear" w:color="auto" w:fill="4F81BD" w:themeFill="accent1"/>
           </w:tcPr>
@@ -4297,7 +4298,7 @@
         </w:tc>
         <w:tc>
           <w:tcPr>
-            <w:tcW w:w="1134" w:type="dxa"/>
+            <w:tcW w:w="1418" w:type="dxa"/>
             <w:gridSpan w:val="2"/>
           </w:tcPr>
           <w:p>
@@ -4308,8 +4309,8 @@
         </w:tc>
         <w:tc>
           <w:tcPr>
-            <w:tcW w:w="993" w:type="dxa"/>
-            <w:gridSpan w:val="2"/>
+            <w:tcW w:w="992" w:type="dxa"/>
+            <w:gridSpan w:val="3"/>
           </w:tcPr>
           <w:p>
             <w:r>
@@ -4322,7 +4323,7 @@
         </w:tc>
         <w:tc>
           <w:tcPr>
-            <w:tcW w:w="5153" w:type="dxa"/>
+            <w:tcW w:w="4870" w:type="dxa"/>
             <w:gridSpan w:val="2"/>
           </w:tcPr>
           <w:p>
@@ -4364,7 +4365,7 @@
         </w:tc>
         <w:tc>
           <w:tcPr>
-            <w:tcW w:w="1134" w:type="dxa"/>
+            <w:tcW w:w="1418" w:type="dxa"/>
             <w:gridSpan w:val="2"/>
           </w:tcPr>
           <w:p>
@@ -4375,8 +4376,8 @@
         </w:tc>
         <w:tc>
           <w:tcPr>
-            <w:tcW w:w="993" w:type="dxa"/>
-            <w:gridSpan w:val="2"/>
+            <w:tcW w:w="992" w:type="dxa"/>
+            <w:gridSpan w:val="3"/>
           </w:tcPr>
           <w:p>
             <w:r>
@@ -4389,7 +4390,7 @@
         </w:tc>
         <w:tc>
           <w:tcPr>
-            <w:tcW w:w="5153" w:type="dxa"/>
+            <w:tcW w:w="4870" w:type="dxa"/>
             <w:gridSpan w:val="2"/>
           </w:tcPr>
           <w:p>
@@ -4431,7 +4432,7 @@
         </w:tc>
         <w:tc>
           <w:tcPr>
-            <w:tcW w:w="1134" w:type="dxa"/>
+            <w:tcW w:w="1418" w:type="dxa"/>
             <w:gridSpan w:val="2"/>
           </w:tcPr>
           <w:p>
@@ -4442,8 +4443,8 @@
         </w:tc>
         <w:tc>
           <w:tcPr>
-            <w:tcW w:w="993" w:type="dxa"/>
-            <w:gridSpan w:val="2"/>
+            <w:tcW w:w="992" w:type="dxa"/>
+            <w:gridSpan w:val="3"/>
           </w:tcPr>
           <w:p>
             <w:r>
@@ -4456,7 +4457,7 @@
         </w:tc>
         <w:tc>
           <w:tcPr>
-            <w:tcW w:w="5153" w:type="dxa"/>
+            <w:tcW w:w="4870" w:type="dxa"/>
             <w:gridSpan w:val="2"/>
           </w:tcPr>
           <w:p>
@@ -4489,7 +4490,7 @@
         </w:tc>
         <w:tc>
           <w:tcPr>
-            <w:tcW w:w="1134" w:type="dxa"/>
+            <w:tcW w:w="1418" w:type="dxa"/>
             <w:gridSpan w:val="2"/>
           </w:tcPr>
           <w:p>
@@ -4500,8 +4501,8 @@
         </w:tc>
         <w:tc>
           <w:tcPr>
-            <w:tcW w:w="993" w:type="dxa"/>
-            <w:gridSpan w:val="2"/>
+            <w:tcW w:w="992" w:type="dxa"/>
+            <w:gridSpan w:val="3"/>
           </w:tcPr>
           <w:p>
             <w:r>
@@ -4514,7 +4515,7 @@
         </w:tc>
         <w:tc>
           <w:tcPr>
-            <w:tcW w:w="5153" w:type="dxa"/>
+            <w:tcW w:w="4870" w:type="dxa"/>
             <w:gridSpan w:val="2"/>
           </w:tcPr>
           <w:p>
@@ -4547,7 +4548,7 @@
         </w:tc>
         <w:tc>
           <w:tcPr>
-            <w:tcW w:w="1134" w:type="dxa"/>
+            <w:tcW w:w="1418" w:type="dxa"/>
             <w:gridSpan w:val="2"/>
           </w:tcPr>
           <w:p>
@@ -4558,8 +4559,8 @@
         </w:tc>
         <w:tc>
           <w:tcPr>
-            <w:tcW w:w="993" w:type="dxa"/>
-            <w:gridSpan w:val="2"/>
+            <w:tcW w:w="992" w:type="dxa"/>
+            <w:gridSpan w:val="3"/>
           </w:tcPr>
           <w:p>
             <w:r>
@@ -4572,7 +4573,7 @@
         </w:tc>
         <w:tc>
           <w:tcPr>
-            <w:tcW w:w="5153" w:type="dxa"/>
+            <w:tcW w:w="4870" w:type="dxa"/>
             <w:gridSpan w:val="2"/>
           </w:tcPr>
           <w:p>
@@ -4622,7 +4623,7 @@
         </w:tc>
         <w:tc>
           <w:tcPr>
-            <w:tcW w:w="1134" w:type="dxa"/>
+            <w:tcW w:w="1418" w:type="dxa"/>
             <w:gridSpan w:val="2"/>
           </w:tcPr>
           <w:p>
@@ -4654,8 +4655,8 @@
         </w:tc>
         <w:tc>
           <w:tcPr>
-            <w:tcW w:w="993" w:type="dxa"/>
-            <w:gridSpan w:val="2"/>
+            <w:tcW w:w="992" w:type="dxa"/>
+            <w:gridSpan w:val="3"/>
           </w:tcPr>
           <w:p>
             <w:pPr>
@@ -4671,7 +4672,7 @@
         </w:tc>
         <w:tc>
           <w:tcPr>
-            <w:tcW w:w="5153" w:type="dxa"/>
+            <w:tcW w:w="4870" w:type="dxa"/>
             <w:gridSpan w:val="2"/>
           </w:tcPr>
           <w:p>
@@ -4718,7 +4719,7 @@
         <w:tc>
           <w:tcPr>
             <w:tcW w:w="7280" w:type="dxa"/>
-            <w:gridSpan w:val="6"/>
+            <w:gridSpan w:val="7"/>
           </w:tcPr>
           <w:p>
             <w:r>
@@ -4820,7 +4821,7 @@
         <w:tc>
           <w:tcPr>
             <w:tcW w:w="851" w:type="dxa"/>
-            <w:gridSpan w:val="2"/>
+            <w:gridSpan w:val="3"/>
             <w:shd w:val="clear" w:color="auto" w:fill="4F81BD" w:themeFill="accent1"/>
           </w:tcPr>
           <w:p>
@@ -4873,7 +4874,7 @@
         <w:tc>
           <w:tcPr>
             <w:tcW w:w="851" w:type="dxa"/>
-            <w:gridSpan w:val="2"/>
+            <w:gridSpan w:val="3"/>
           </w:tcPr>
           <w:p>
             <w:r>
@@ -4924,7 +4925,7 @@
         <w:tc>
           <w:tcPr>
             <w:tcW w:w="851" w:type="dxa"/>
-            <w:gridSpan w:val="2"/>
+            <w:gridSpan w:val="3"/>
           </w:tcPr>
           <w:p>
             <w:r>
@@ -4975,7 +4976,7 @@
         <w:tc>
           <w:tcPr>
             <w:tcW w:w="851" w:type="dxa"/>
-            <w:gridSpan w:val="2"/>
+            <w:gridSpan w:val="3"/>
           </w:tcPr>
           <w:p>
             <w:r>
@@ -5053,7 +5054,7 @@
         <w:tc>
           <w:tcPr>
             <w:tcW w:w="851" w:type="dxa"/>
-            <w:gridSpan w:val="2"/>
+            <w:gridSpan w:val="3"/>
           </w:tcPr>
           <w:p>
             <w:r>
@@ -5110,7 +5111,7 @@
         <w:tc>
           <w:tcPr>
             <w:tcW w:w="851" w:type="dxa"/>
-            <w:gridSpan w:val="2"/>
+            <w:gridSpan w:val="3"/>
           </w:tcPr>
           <w:p>
             <w:pPr>
@@ -5196,7 +5197,7 @@
         <w:tc>
           <w:tcPr>
             <w:tcW w:w="851" w:type="dxa"/>
-            <w:gridSpan w:val="2"/>
+            <w:gridSpan w:val="3"/>
           </w:tcPr>
           <w:p>
             <w:pPr>
@@ -5262,7 +5263,7 @@
         <w:tc>
           <w:tcPr>
             <w:tcW w:w="851" w:type="dxa"/>
-            <w:gridSpan w:val="2"/>
+            <w:gridSpan w:val="3"/>
           </w:tcPr>
           <w:p>
             <w:pPr>
@@ -5339,7 +5340,7 @@
         <w:tblStyle w:val="a6"/>
         <w:tblW w:w="0" w:type="auto"/>
         <w:tblLayout w:type="fixed"/>
-        <w:tblLook w:val="04A0" w:firstRow="1" w:lastRow="0" w:firstColumn="1" w:lastColumn="0" w:noHBand="0" w:noVBand="1"/>
+        <w:tblLook w:val="04A0"/>
       </w:tblPr>
       <w:tblGrid>
         <w:gridCol w:w="1242"/>
@@ -5836,9 +5837,6 @@
                 <w:rFonts w:hint="eastAsia"/>
               </w:rPr>
               <w:t xml:space="preserve"> user_id</w:t>
-            </w:r>
-            <w:r>
-              <w:t xml:space="preserve"> </w:t>
             </w:r>
             <w:r>
               <w:t>":"8888",</w:t>
@@ -6184,7 +6182,7 @@
         <w:tblStyle w:val="a6"/>
         <w:tblW w:w="0" w:type="auto"/>
         <w:tblLayout w:type="fixed"/>
-        <w:tblLook w:val="04A0" w:firstRow="1" w:lastRow="0" w:firstColumn="1" w:lastColumn="0" w:noHBand="0" w:noVBand="1"/>
+        <w:tblLook w:val="04A0"/>
       </w:tblPr>
       <w:tblGrid>
         <w:gridCol w:w="1242"/>
@@ -7399,7 +7397,7 @@
         <w:tblStyle w:val="a6"/>
         <w:tblW w:w="0" w:type="auto"/>
         <w:tblLayout w:type="fixed"/>
-        <w:tblLook w:val="04A0" w:firstRow="1" w:lastRow="0" w:firstColumn="1" w:lastColumn="0" w:noHBand="0" w:noVBand="1"/>
+        <w:tblLook w:val="04A0"/>
       </w:tblPr>
       <w:tblGrid>
         <w:gridCol w:w="1384"/>
@@ -8353,7 +8351,7 @@
         <w:tblStyle w:val="a6"/>
         <w:tblW w:w="0" w:type="auto"/>
         <w:tblLayout w:type="fixed"/>
-        <w:tblLook w:val="04A0" w:firstRow="1" w:lastRow="0" w:firstColumn="1" w:lastColumn="0" w:noHBand="0" w:noVBand="1"/>
+        <w:tblLook w:val="04A0"/>
       </w:tblPr>
       <w:tblGrid>
         <w:gridCol w:w="1242"/>
@@ -8434,7 +8432,7 @@
             <w:pPr>
               <w:spacing w:line="480" w:lineRule="auto"/>
             </w:pPr>
-            <w:hyperlink r:id="rId7" w:history="1">
+            <w:hyperlink r:id="rId6" w:history="1">
               <w:r>
                 <w:rPr>
                   <w:rStyle w:val="a7"/>
@@ -8520,13 +8518,6 @@
                 <w:b/>
               </w:rPr>
               <w:t>请求参数</w:t>
-            </w:r>
-            <w:r>
-              <w:rPr>
-                <w:rFonts w:hint="eastAsia"/>
-                <w:b/>
-              </w:rPr>
-              <w:t xml:space="preserve"> </w:t>
             </w:r>
           </w:p>
         </w:tc>
@@ -9252,7 +9243,7 @@
       <w:tblPr>
         <w:tblStyle w:val="a6"/>
         <w:tblW w:w="0" w:type="auto"/>
-        <w:tblLook w:val="04A0" w:firstRow="1" w:lastRow="0" w:firstColumn="1" w:lastColumn="0" w:noHBand="0" w:noVBand="1"/>
+        <w:tblLook w:val="04A0"/>
       </w:tblPr>
       <w:tblGrid>
         <w:gridCol w:w="649"/>
@@ -9589,16 +9580,10 @@
               <w:t>{"</w:t>
             </w:r>
             <w:r>
-              <w:t xml:space="preserve"> </w:t>
-            </w:r>
-            <w:r>
               <w:rPr>
                 <w:rFonts w:hint="eastAsia"/>
               </w:rPr>
               <w:t>user_id</w:t>
-            </w:r>
-            <w:r>
-              <w:t xml:space="preserve"> </w:t>
             </w:r>
             <w:r>
               <w:t>":"</w:t>
@@ -10387,9 +10372,6 @@
               <w:t>", "</w:t>
             </w:r>
             <w:r>
-              <w:t xml:space="preserve"> </w:t>
-            </w:r>
-            <w:r>
               <w:t xml:space="preserve">  contactNumber</w:t>
             </w:r>
             <w:r>
@@ -10485,16 +10467,13 @@
               <w:t>lisi</w:t>
             </w:r>
             <w:r>
-              <w:t>", "</w:t>
-            </w:r>
-            <w:r>
-              <w:t xml:space="preserve"> </w:t>
-            </w:r>
-            <w:r>
-              <w:t xml:space="preserve">  </w:t>
+              <w:t xml:space="preserve">", </w:t>
             </w:r>
             <w:r>
               <w:lastRenderedPageBreak/>
+              <w:t>"</w:t>
+            </w:r>
+            <w:r>
               <w:t>contactNumber</w:t>
             </w:r>
             <w:r>
@@ -10532,15 +10511,6 @@
             </w:r>
           </w:p>
           <w:p>
-            <w:r>
-              <w:t xml:space="preserve">   </w:t>
-            </w:r>
-            <w:r>
-              <w:rPr>
-                <w:rFonts w:hint="eastAsia"/>
-              </w:rPr>
-              <w:t xml:space="preserve"> </w:t>
-            </w:r>
             <w:r>
               <w:t xml:space="preserve">] </w:t>
             </w:r>
@@ -10569,15 +10539,15 @@
 </file>
 
 <file path=word/endnotes.xml><?xml version="1.0" encoding="utf-8"?>
-<w:endnotes xmlns:wpc="http://schemas.microsoft.com/office/word/2010/wordprocessingCanvas" xmlns:mc="http://schemas.openxmlformats.org/markup-compatibility/2006" xmlns:o="urn:schemas-microsoft-com:office:office" xmlns:r="http://schemas.openxmlformats.org/officeDocument/2006/relationships" xmlns:m="http://schemas.openxmlformats.org/officeDocument/2006/math" xmlns:v="urn:schemas-microsoft-com:vml" xmlns:wp14="http://schemas.microsoft.com/office/word/2010/wordprocessingDrawing" xmlns:wp="http://schemas.openxmlformats.org/drawingml/2006/wordprocessingDrawing" xmlns:w10="urn:schemas-microsoft-com:office:word" xmlns:w="http://schemas.openxmlformats.org/wordprocessingml/2006/main" xmlns:w14="http://schemas.microsoft.com/office/word/2010/wordml" xmlns:wpg="http://schemas.microsoft.com/office/word/2010/wordprocessingGroup" xmlns:wpi="http://schemas.microsoft.com/office/word/2010/wordprocessingInk" xmlns:wne="http://schemas.microsoft.com/office/word/2006/wordml" xmlns:wps="http://schemas.microsoft.com/office/word/2010/wordprocessingShape" mc:Ignorable="w14 wp14">
-  <w:endnote w:type="separator" w:id="-1">
+<w:endnotes xmlns:ve="http://schemas.openxmlformats.org/markup-compatibility/2006" xmlns:o="urn:schemas-microsoft-com:office:office" xmlns:r="http://schemas.openxmlformats.org/officeDocument/2006/relationships" xmlns:m="http://schemas.openxmlformats.org/officeDocument/2006/math" xmlns:v="urn:schemas-microsoft-com:vml" xmlns:wp="http://schemas.openxmlformats.org/drawingml/2006/wordprocessingDrawing" xmlns:w10="urn:schemas-microsoft-com:office:word" xmlns:w="http://schemas.openxmlformats.org/wordprocessingml/2006/main" xmlns:wne="http://schemas.microsoft.com/office/word/2006/wordml">
+  <w:endnote w:type="separator" w:id="0">
     <w:p>
       <w:r>
         <w:separator/>
       </w:r>
     </w:p>
   </w:endnote>
-  <w:endnote w:type="continuationSeparator" w:id="0">
+  <w:endnote w:type="continuationSeparator" w:id="1">
     <w:p>
       <w:r>
         <w:continuationSeparator/>
@@ -10588,15 +10558,15 @@
 </file>
 
 <file path=word/footnotes.xml><?xml version="1.0" encoding="utf-8"?>
-<w:footnotes xmlns:wpc="http://schemas.microsoft.com/office/word/2010/wordprocessingCanvas" xmlns:mc="http://schemas.openxmlformats.org/markup-compatibility/2006" xmlns:o="urn:schemas-microsoft-com:office:office" xmlns:r="http://schemas.openxmlformats.org/officeDocument/2006/relationships" xmlns:m="http://schemas.openxmlformats.org/officeDocument/2006/math" xmlns:v="urn:schemas-microsoft-com:vml" xmlns:wp14="http://schemas.microsoft.com/office/word/2010/wordprocessingDrawing" xmlns:wp="http://schemas.openxmlformats.org/drawingml/2006/wordprocessingDrawing" xmlns:w10="urn:schemas-microsoft-com:office:word" xmlns:w="http://schemas.openxmlformats.org/wordprocessingml/2006/main" xmlns:w14="http://schemas.microsoft.com/office/word/2010/wordml" xmlns:wpg="http://schemas.microsoft.com/office/word/2010/wordprocessingGroup" xmlns:wpi="http://schemas.microsoft.com/office/word/2010/wordprocessingInk" xmlns:wne="http://schemas.microsoft.com/office/word/2006/wordml" xmlns:wps="http://schemas.microsoft.com/office/word/2010/wordprocessingShape" mc:Ignorable="w14 wp14">
-  <w:footnote w:type="separator" w:id="-1">
+<w:footnotes xmlns:ve="http://schemas.openxmlformats.org/markup-compatibility/2006" xmlns:o="urn:schemas-microsoft-com:office:office" xmlns:r="http://schemas.openxmlformats.org/officeDocument/2006/relationships" xmlns:m="http://schemas.openxmlformats.org/officeDocument/2006/math" xmlns:v="urn:schemas-microsoft-com:vml" xmlns:wp="http://schemas.openxmlformats.org/drawingml/2006/wordprocessingDrawing" xmlns:w10="urn:schemas-microsoft-com:office:word" xmlns:w="http://schemas.openxmlformats.org/wordprocessingml/2006/main" xmlns:wne="http://schemas.microsoft.com/office/word/2006/wordml">
+  <w:footnote w:type="separator" w:id="0">
     <w:p>
       <w:r>
         <w:separator/>
       </w:r>
     </w:p>
   </w:footnote>
-  <w:footnote w:type="continuationSeparator" w:id="0">
+  <w:footnote w:type="continuationSeparator" w:id="1">
     <w:p>
       <w:r>
         <w:continuationSeparator/>
@@ -10607,7 +10577,7 @@
 </file>
 
 <file path=word/styles.xml><?xml version="1.0" encoding="utf-8"?>
-<w:styles xmlns:mc="http://schemas.openxmlformats.org/markup-compatibility/2006" xmlns:r="http://schemas.openxmlformats.org/officeDocument/2006/relationships" xmlns:w="http://schemas.openxmlformats.org/wordprocessingml/2006/main" xmlns:w14="http://schemas.microsoft.com/office/word/2010/wordml" mc:Ignorable="w14">
+<w:styles xmlns:r="http://schemas.openxmlformats.org/officeDocument/2006/relationships" xmlns:w="http://schemas.openxmlformats.org/wordprocessingml/2006/main">
   <w:docDefaults>
     <w:rPrDefault>
       <w:rPr>
@@ -10802,6 +10772,7 @@
     <w:uiPriority w:val="99"/>
     <w:semiHidden/>
     <w:unhideWhenUsed/>
+    <w:qFormat/>
     <w:tblPr>
       <w:tblInd w:w="0" w:type="dxa"/>
       <w:tblCellMar>

</xml_diff>